<commit_message>
Revise materials study 2
</commit_message>
<xml_diff>
--- a/materials/study_02/instructions.docx
+++ b/materials/study_02/instructions.docx
@@ -227,32 +227,59 @@
       <w:pPr>
         <w:pStyle w:val="TextBody"/>
         <w:spacing w:lineRule="auto" w:line="240"/>
-        <w:rPr>
-          <w:sz w:val="24"/>
-          <w:szCs w:val="24"/>
-        </w:rPr>
-      </w:pPr>
-      <w:r>
-        <w:rPr>
-          <w:sz w:val="24"/>
-          <w:szCs w:val="24"/>
-        </w:rPr>
-        <w:t>The spreadsheet automatically calculates and displays the test statistics (t-value and p-value) concerning the Stroop effect. How you decide to fabricate the results that you fill out in the spreadsheet is up to you. Your task is to fabricate means and standard deviations such that</w:t>
-      </w:r>
-    </w:p>
-    <w:p>
-      <w:pPr>
-        <w:pStyle w:val="TextBody"/>
-        <w:spacing w:lineRule="auto" w:line="240"/>
         <w:rPr/>
       </w:pPr>
       <w:r>
         <w:rPr>
+          <w:sz w:val="24"/>
+          <w:szCs w:val="24"/>
+        </w:rPr>
+        <w:t xml:space="preserve">The spreadsheet automatically calculates and displays the test statistics (t-value and p-value) concerning the Stroop effect. How you decide to fabricate the results that you fill out in the spreadsheet is up to you. Your task is to fabricate means and standard deviations such that the mean </w:t>
+      </w:r>
+      <w:r>
+        <w:rPr>
+          <w:rStyle w:val="Emphasis"/>
+          <w:sz w:val="24"/>
+          <w:szCs w:val="24"/>
+        </w:rPr>
+        <w:t>congruent</w:t>
+      </w:r>
+      <w:r>
+        <w:rPr>
+          <w:sz w:val="24"/>
+          <w:szCs w:val="24"/>
+        </w:rPr>
+        <w:t xml:space="preserve"> response latency is lower than the mean </w:t>
+      </w:r>
+      <w:r>
+        <w:rPr>
+          <w:rStyle w:val="Emphasis"/>
+          <w:sz w:val="24"/>
+          <w:szCs w:val="24"/>
+        </w:rPr>
+        <w:t>incongruent</w:t>
+      </w:r>
+      <w:r>
+        <w:rPr>
+          <w:sz w:val="24"/>
+          <w:szCs w:val="24"/>
+        </w:rPr>
+        <w:t xml:space="preserve"> response latency.</w:t>
+      </w:r>
+    </w:p>
+    <w:p>
+      <w:pPr>
+        <w:pStyle w:val="TextBody"/>
+        <w:spacing w:lineRule="auto" w:line="240"/>
+        <w:rPr/>
+      </w:pPr>
+      <w:r>
+        <w:rPr>
           <w:rStyle w:val="StrongEmphasis"/>
           <w:sz w:val="24"/>
           <w:szCs w:val="24"/>
         </w:rPr>
-        <w:t>You can spend as much time as you think is needed on fabricating the data, until the face-to-face interview takes place. This does not need to be done within this browser window.</w:t>
+        <w:t>You can spend as much time as you think is needed on fabricating the data, until the face-to-face interview takes place.</w:t>
       </w:r>
     </w:p>
     <w:p>
@@ -623,6 +650,7 @@
     <w:rPrDefault>
       <w:rPr>
         <w:rFonts w:ascii="Liberation Serif" w:hAnsi="Liberation Serif" w:eastAsia="Source Han Sans CN Regular" w:cs="Lohit Devanagari"/>
+        <w:sz w:val="20"/>
         <w:szCs w:val="24"/>
         <w:lang w:val="en-US" w:eastAsia="zh-CN" w:bidi="hi-IN"/>
       </w:rPr>
@@ -764,6 +792,77 @@
       <w:rFonts w:cs="OpenSymbol"/>
     </w:rPr>
   </w:style>
+  <w:style w:type="character" w:styleId="ListLabel10">
+    <w:name w:val="ListLabel 10"/>
+    <w:qFormat/>
+    <w:rPr>
+      <w:rFonts w:cs="OpenSymbol"/>
+    </w:rPr>
+  </w:style>
+  <w:style w:type="character" w:styleId="ListLabel11">
+    <w:name w:val="ListLabel 11"/>
+    <w:qFormat/>
+    <w:rPr>
+      <w:rFonts w:cs="OpenSymbol"/>
+    </w:rPr>
+  </w:style>
+  <w:style w:type="character" w:styleId="ListLabel12">
+    <w:name w:val="ListLabel 12"/>
+    <w:qFormat/>
+    <w:rPr>
+      <w:rFonts w:cs="OpenSymbol"/>
+    </w:rPr>
+  </w:style>
+  <w:style w:type="character" w:styleId="ListLabel13">
+    <w:name w:val="ListLabel 13"/>
+    <w:qFormat/>
+    <w:rPr>
+      <w:rFonts w:cs="OpenSymbol"/>
+    </w:rPr>
+  </w:style>
+  <w:style w:type="character" w:styleId="ListLabel14">
+    <w:name w:val="ListLabel 14"/>
+    <w:qFormat/>
+    <w:rPr>
+      <w:rFonts w:cs="OpenSymbol"/>
+    </w:rPr>
+  </w:style>
+  <w:style w:type="character" w:styleId="ListLabel15">
+    <w:name w:val="ListLabel 15"/>
+    <w:qFormat/>
+    <w:rPr>
+      <w:rFonts w:cs="OpenSymbol"/>
+    </w:rPr>
+  </w:style>
+  <w:style w:type="character" w:styleId="ListLabel16">
+    <w:name w:val="ListLabel 16"/>
+    <w:qFormat/>
+    <w:rPr>
+      <w:rFonts w:cs="OpenSymbol"/>
+    </w:rPr>
+  </w:style>
+  <w:style w:type="character" w:styleId="ListLabel17">
+    <w:name w:val="ListLabel 17"/>
+    <w:qFormat/>
+    <w:rPr>
+      <w:rFonts w:cs="OpenSymbol"/>
+    </w:rPr>
+  </w:style>
+  <w:style w:type="character" w:styleId="ListLabel18">
+    <w:name w:val="ListLabel 18"/>
+    <w:qFormat/>
+    <w:rPr>
+      <w:rFonts w:cs="OpenSymbol"/>
+    </w:rPr>
+  </w:style>
+  <w:style w:type="character" w:styleId="Emphasis">
+    <w:name w:val="Emphasis"/>
+    <w:qFormat/>
+    <w:rPr>
+      <w:i/>
+      <w:iCs/>
+    </w:rPr>
+  </w:style>
   <w:style w:type="paragraph" w:styleId="Heading">
     <w:name w:val="Heading"/>
     <w:basedOn w:val="Normal"/>

</xml_diff>